<commit_message>
finished with most of the journal stuff
</commit_message>
<xml_diff>
--- a/Abyaz - 11 Sci H - Journal.docx
+++ b/Abyaz - 11 Sci H - Journal.docx
@@ -1440,6 +1440,579 @@
           </w:p>
         </w:tc>
       </w:tr>
+      <w:tr>
+        <w:tc>
+          <w:tcPr>
+            <w:tcW w:w="1075" w:type="dxa"/>
+          </w:tcPr>
+          <w:p>
+            <w:pPr>
+              <w:pStyle w:val="ListParagraph"/>
+              <w:numPr>
+                <w:ilvl w:val="0"/>
+                <w:numId w:val="3"/>
+              </w:numPr>
+              <w:rPr>
+                <w:rFonts w:asciiTheme="majorHAnsi" w:hAnsiTheme="majorHAnsi"/>
+                <w:sz w:val="28"/>
+                <w:szCs w:val="28"/>
+              </w:rPr>
+            </w:pPr>
+          </w:p>
+        </w:tc>
+        <w:tc>
+          <w:tcPr>
+            <w:tcW w:w="6840" w:type="dxa"/>
+          </w:tcPr>
+          <w:p>
+            <w:pPr>
+              <w:rPr>
+                <w:rFonts w:asciiTheme="majorHAnsi" w:hAnsiTheme="majorHAnsi"/>
+                <w:sz w:val="28"/>
+                <w:szCs w:val="28"/>
+              </w:rPr>
+            </w:pPr>
+            <w:r>
+              <w:rPr>
+                <w:rFonts w:asciiTheme="majorHAnsi" w:hAnsiTheme="majorHAnsi"/>
+                <w:sz w:val="28"/>
+                <w:szCs w:val="28"/>
+              </w:rPr>
+              <w:t xml:space="preserve">Count number of times </w:t>
+            </w:r>
+            <w:r>
+              <w:rPr>
+                <w:rFonts w:asciiTheme="majorHAnsi" w:hAnsiTheme="majorHAnsi"/>
+                <w:sz w:val="28"/>
+                <w:szCs w:val="28"/>
+              </w:rPr>
+              <w:t>‘a’ appears in sentence</w:t>
+            </w:r>
+          </w:p>
+        </w:tc>
+        <w:tc>
+          <w:tcPr>
+            <w:tcW w:w="1435" w:type="dxa"/>
+          </w:tcPr>
+          <w:p>
+            <w:pPr>
+              <w:jc w:val="center"/>
+              <w:rPr>
+                <w:rFonts w:asciiTheme="majorHAnsi" w:hAnsiTheme="majorHAnsi"/>
+                <w:sz w:val="28"/>
+                <w:szCs w:val="28"/>
+              </w:rPr>
+            </w:pPr>
+          </w:p>
+        </w:tc>
+      </w:tr>
+      <w:tr>
+        <w:tc>
+          <w:tcPr>
+            <w:tcW w:w="1075" w:type="dxa"/>
+          </w:tcPr>
+          <w:p>
+            <w:pPr>
+              <w:pStyle w:val="ListParagraph"/>
+              <w:numPr>
+                <w:ilvl w:val="0"/>
+                <w:numId w:val="3"/>
+              </w:numPr>
+              <w:rPr>
+                <w:rFonts w:asciiTheme="majorHAnsi" w:hAnsiTheme="majorHAnsi"/>
+                <w:sz w:val="28"/>
+                <w:szCs w:val="28"/>
+              </w:rPr>
+            </w:pPr>
+          </w:p>
+        </w:tc>
+        <w:tc>
+          <w:tcPr>
+            <w:tcW w:w="6840" w:type="dxa"/>
+          </w:tcPr>
+          <w:p>
+            <w:pPr>
+              <w:rPr>
+                <w:rFonts w:asciiTheme="majorHAnsi" w:hAnsiTheme="majorHAnsi"/>
+                <w:sz w:val="28"/>
+                <w:szCs w:val="28"/>
+              </w:rPr>
+            </w:pPr>
+            <w:r>
+              <w:rPr>
+                <w:rFonts w:asciiTheme="majorHAnsi" w:hAnsiTheme="majorHAnsi"/>
+                <w:sz w:val="28"/>
+                <w:szCs w:val="28"/>
+              </w:rPr>
+              <w:t>Print pattern from strings</w:t>
+            </w:r>
+          </w:p>
+          <w:p>
+            <w:pPr>
+              <w:rPr>
+                <w:rFonts w:ascii="Courier New" w:hAnsi="Courier New" w:cs="Courier New"/>
+                <w:sz w:val="28"/>
+                <w:szCs w:val="28"/>
+              </w:rPr>
+            </w:pPr>
+            <w:r>
+              <w:rPr>
+                <w:rFonts w:ascii="Courier New" w:hAnsi="Courier New" w:cs="Courier New"/>
+                <w:sz w:val="28"/>
+                <w:szCs w:val="28"/>
+              </w:rPr>
+              <w:t>a</w:t>
+            </w:r>
+            <w:r>
+              <w:rPr>
+                <w:rFonts w:ascii="Courier New" w:hAnsi="Courier New" w:cs="Courier New"/>
+                <w:sz w:val="28"/>
+                <w:szCs w:val="28"/>
+              </w:rPr>
+              <w:tab/>
+              <w:t>a</w:t>
+            </w:r>
+            <w:r>
+              <w:rPr>
+                <w:rFonts w:ascii="Courier New" w:hAnsi="Courier New" w:cs="Courier New"/>
+                <w:sz w:val="28"/>
+                <w:szCs w:val="28"/>
+              </w:rPr>
+              <w:tab/>
+              <w:t>abc</w:t>
+            </w:r>
+            <w:r>
+              <w:rPr>
+                <w:rFonts w:ascii="Courier New" w:hAnsi="Courier New" w:cs="Courier New"/>
+                <w:sz w:val="28"/>
+                <w:szCs w:val="28"/>
+              </w:rPr>
+              <w:tab/>
+              <w:t>cba</w:t>
+            </w:r>
+            <w:r>
+              <w:rPr>
+                <w:rFonts w:ascii="Courier New" w:hAnsi="Courier New" w:cs="Courier New"/>
+                <w:sz w:val="28"/>
+                <w:szCs w:val="28"/>
+              </w:rPr>
+              <w:tab/>
+              <w:t>a</w:t>
+            </w:r>
+          </w:p>
+          <w:p>
+            <w:pPr>
+              <w:rPr>
+                <w:rFonts w:ascii="Courier New" w:hAnsi="Courier New" w:cs="Courier New"/>
+                <w:sz w:val="28"/>
+                <w:szCs w:val="28"/>
+              </w:rPr>
+            </w:pPr>
+            <w:r>
+              <w:rPr>
+                <w:rFonts w:ascii="Courier New" w:hAnsi="Courier New" w:cs="Courier New"/>
+                <w:sz w:val="28"/>
+                <w:szCs w:val="28"/>
+              </w:rPr>
+              <w:t>bb</w:t>
+            </w:r>
+            <w:r>
+              <w:rPr>
+                <w:rFonts w:ascii="Courier New" w:hAnsi="Courier New" w:cs="Courier New"/>
+                <w:sz w:val="28"/>
+                <w:szCs w:val="28"/>
+              </w:rPr>
+              <w:tab/>
+              <w:t>ab</w:t>
+            </w:r>
+            <w:r>
+              <w:rPr>
+                <w:rFonts w:ascii="Courier New" w:hAnsi="Courier New" w:cs="Courier New"/>
+                <w:sz w:val="28"/>
+                <w:szCs w:val="28"/>
+              </w:rPr>
+              <w:tab/>
+              <w:t>ab</w:t>
+            </w:r>
+            <w:r>
+              <w:rPr>
+                <w:rFonts w:ascii="Courier New" w:hAnsi="Courier New" w:cs="Courier New"/>
+                <w:sz w:val="28"/>
+                <w:szCs w:val="28"/>
+              </w:rPr>
+              <w:tab/>
+              <w:t>cb</w:t>
+            </w:r>
+            <w:r>
+              <w:rPr>
+                <w:rFonts w:ascii="Courier New" w:hAnsi="Courier New" w:cs="Courier New"/>
+                <w:sz w:val="28"/>
+                <w:szCs w:val="28"/>
+              </w:rPr>
+              <w:tab/>
+              <w:t>abab</w:t>
+            </w:r>
+          </w:p>
+          <w:p>
+            <w:pPr>
+              <w:rPr>
+                <w:rFonts w:asciiTheme="majorHAnsi" w:hAnsiTheme="majorHAnsi"/>
+                <w:sz w:val="28"/>
+                <w:szCs w:val="28"/>
+              </w:rPr>
+            </w:pPr>
+            <w:r>
+              <w:rPr>
+                <w:rFonts w:ascii="Courier New" w:hAnsi="Courier New" w:cs="Courier New"/>
+                <w:sz w:val="28"/>
+                <w:szCs w:val="28"/>
+              </w:rPr>
+              <w:t>ccc</w:t>
+            </w:r>
+            <w:r>
+              <w:rPr>
+                <w:rFonts w:ascii="Courier New" w:hAnsi="Courier New" w:cs="Courier New"/>
+                <w:sz w:val="28"/>
+                <w:szCs w:val="28"/>
+              </w:rPr>
+              <w:tab/>
+              <w:t>abc</w:t>
+            </w:r>
+            <w:r>
+              <w:rPr>
+                <w:rFonts w:ascii="Courier New" w:hAnsi="Courier New" w:cs="Courier New"/>
+                <w:sz w:val="28"/>
+                <w:szCs w:val="28"/>
+              </w:rPr>
+              <w:tab/>
+              <w:t>a</w:t>
+            </w:r>
+            <w:r>
+              <w:rPr>
+                <w:rFonts w:ascii="Courier New" w:hAnsi="Courier New" w:cs="Courier New"/>
+                <w:sz w:val="28"/>
+                <w:szCs w:val="28"/>
+              </w:rPr>
+              <w:tab/>
+              <w:t>c</w:t>
+            </w:r>
+            <w:r>
+              <w:rPr>
+                <w:rFonts w:ascii="Courier New" w:hAnsi="Courier New" w:cs="Courier New"/>
+                <w:sz w:val="28"/>
+                <w:szCs w:val="28"/>
+              </w:rPr>
+              <w:tab/>
+              <w:t>abcabcabc</w:t>
+            </w:r>
+          </w:p>
+        </w:tc>
+        <w:tc>
+          <w:tcPr>
+            <w:tcW w:w="1435" w:type="dxa"/>
+          </w:tcPr>
+          <w:p>
+            <w:pPr>
+              <w:jc w:val="center"/>
+              <w:rPr>
+                <w:rFonts w:asciiTheme="majorHAnsi" w:hAnsiTheme="majorHAnsi"/>
+                <w:sz w:val="28"/>
+                <w:szCs w:val="28"/>
+              </w:rPr>
+            </w:pPr>
+          </w:p>
+        </w:tc>
+      </w:tr>
+      <w:tr>
+        <w:tc>
+          <w:tcPr>
+            <w:tcW w:w="1075" w:type="dxa"/>
+          </w:tcPr>
+          <w:p>
+            <w:pPr>
+              <w:pStyle w:val="ListParagraph"/>
+              <w:numPr>
+                <w:ilvl w:val="0"/>
+                <w:numId w:val="3"/>
+              </w:numPr>
+              <w:rPr>
+                <w:rFonts w:asciiTheme="majorHAnsi" w:hAnsiTheme="majorHAnsi"/>
+                <w:sz w:val="28"/>
+                <w:szCs w:val="28"/>
+              </w:rPr>
+            </w:pPr>
+          </w:p>
+        </w:tc>
+        <w:tc>
+          <w:tcPr>
+            <w:tcW w:w="6840" w:type="dxa"/>
+          </w:tcPr>
+          <w:p>
+            <w:pPr>
+              <w:rPr>
+                <w:rFonts w:asciiTheme="majorHAnsi" w:hAnsiTheme="majorHAnsi"/>
+                <w:sz w:val="28"/>
+                <w:szCs w:val="28"/>
+              </w:rPr>
+            </w:pPr>
+            <w:r>
+              <w:rPr>
+                <w:rFonts w:asciiTheme="majorHAnsi" w:hAnsiTheme="majorHAnsi"/>
+                <w:sz w:val="28"/>
+                <w:szCs w:val="28"/>
+              </w:rPr>
+              <w:t>Count number of words in a sentence</w:t>
+            </w:r>
+          </w:p>
+        </w:tc>
+        <w:tc>
+          <w:tcPr>
+            <w:tcW w:w="1435" w:type="dxa"/>
+          </w:tcPr>
+          <w:p>
+            <w:pPr>
+              <w:jc w:val="center"/>
+              <w:rPr>
+                <w:rFonts w:asciiTheme="majorHAnsi" w:hAnsiTheme="majorHAnsi"/>
+                <w:sz w:val="28"/>
+                <w:szCs w:val="28"/>
+              </w:rPr>
+            </w:pPr>
+          </w:p>
+        </w:tc>
+      </w:tr>
+      <w:tr>
+        <w:tc>
+          <w:tcPr>
+            <w:tcW w:w="1075" w:type="dxa"/>
+          </w:tcPr>
+          <w:p>
+            <w:pPr>
+              <w:pStyle w:val="ListParagraph"/>
+              <w:numPr>
+                <w:ilvl w:val="0"/>
+                <w:numId w:val="3"/>
+              </w:numPr>
+              <w:rPr>
+                <w:rFonts w:asciiTheme="majorHAnsi" w:hAnsiTheme="majorHAnsi"/>
+                <w:sz w:val="28"/>
+                <w:szCs w:val="28"/>
+              </w:rPr>
+            </w:pPr>
+          </w:p>
+        </w:tc>
+        <w:tc>
+          <w:tcPr>
+            <w:tcW w:w="6840" w:type="dxa"/>
+          </w:tcPr>
+          <w:p>
+            <w:pPr>
+              <w:rPr>
+                <w:rFonts w:asciiTheme="majorHAnsi" w:hAnsiTheme="majorHAnsi"/>
+                <w:sz w:val="28"/>
+                <w:szCs w:val="28"/>
+              </w:rPr>
+            </w:pPr>
+            <w:r>
+              <w:rPr>
+                <w:rFonts w:asciiTheme="majorHAnsi" w:hAnsiTheme="majorHAnsi"/>
+                <w:sz w:val="28"/>
+                <w:szCs w:val="28"/>
+              </w:rPr>
+              <w:t>Check if word is palindrome</w:t>
+            </w:r>
+          </w:p>
+        </w:tc>
+        <w:tc>
+          <w:tcPr>
+            <w:tcW w:w="1435" w:type="dxa"/>
+          </w:tcPr>
+          <w:p>
+            <w:pPr>
+              <w:jc w:val="center"/>
+              <w:rPr>
+                <w:rFonts w:asciiTheme="majorHAnsi" w:hAnsiTheme="majorHAnsi"/>
+                <w:sz w:val="28"/>
+                <w:szCs w:val="28"/>
+              </w:rPr>
+            </w:pPr>
+          </w:p>
+        </w:tc>
+      </w:tr>
+      <w:tr>
+        <w:tc>
+          <w:tcPr>
+            <w:tcW w:w="1075" w:type="dxa"/>
+          </w:tcPr>
+          <w:p>
+            <w:pPr>
+              <w:pStyle w:val="ListParagraph"/>
+              <w:numPr>
+                <w:ilvl w:val="0"/>
+                <w:numId w:val="3"/>
+              </w:numPr>
+              <w:rPr>
+                <w:rFonts w:asciiTheme="majorHAnsi" w:hAnsiTheme="majorHAnsi"/>
+                <w:sz w:val="28"/>
+                <w:szCs w:val="28"/>
+              </w:rPr>
+            </w:pPr>
+          </w:p>
+        </w:tc>
+        <w:tc>
+          <w:tcPr>
+            <w:tcW w:w="6840" w:type="dxa"/>
+          </w:tcPr>
+          <w:p>
+            <w:pPr>
+              <w:rPr>
+                <w:rFonts w:asciiTheme="majorHAnsi" w:hAnsiTheme="majorHAnsi"/>
+                <w:sz w:val="28"/>
+                <w:szCs w:val="28"/>
+              </w:rPr>
+            </w:pPr>
+            <w:r>
+              <w:rPr>
+                <w:rFonts w:asciiTheme="majorHAnsi" w:hAnsiTheme="majorHAnsi"/>
+                <w:sz w:val="28"/>
+                <w:szCs w:val="28"/>
+              </w:rPr>
+              <w:t>Check if entered word is present in sentence</w:t>
+            </w:r>
+          </w:p>
+        </w:tc>
+        <w:tc>
+          <w:tcPr>
+            <w:tcW w:w="1435" w:type="dxa"/>
+          </w:tcPr>
+          <w:p>
+            <w:pPr>
+              <w:jc w:val="center"/>
+              <w:rPr>
+                <w:rFonts w:asciiTheme="majorHAnsi" w:hAnsiTheme="majorHAnsi"/>
+                <w:sz w:val="28"/>
+                <w:szCs w:val="28"/>
+              </w:rPr>
+            </w:pPr>
+          </w:p>
+        </w:tc>
+      </w:tr>
+      <w:tr>
+        <w:tc>
+          <w:tcPr>
+            <w:tcW w:w="1075" w:type="dxa"/>
+          </w:tcPr>
+          <w:p>
+            <w:pPr>
+              <w:pStyle w:val="ListParagraph"/>
+              <w:numPr>
+                <w:ilvl w:val="0"/>
+                <w:numId w:val="3"/>
+              </w:numPr>
+              <w:rPr>
+                <w:rFonts w:asciiTheme="majorHAnsi" w:hAnsiTheme="majorHAnsi"/>
+                <w:sz w:val="28"/>
+                <w:szCs w:val="28"/>
+              </w:rPr>
+            </w:pPr>
+          </w:p>
+        </w:tc>
+        <w:tc>
+          <w:tcPr>
+            <w:tcW w:w="6840" w:type="dxa"/>
+          </w:tcPr>
+          <w:p>
+            <w:pPr>
+              <w:rPr>
+                <w:rFonts w:asciiTheme="majorHAnsi" w:hAnsiTheme="majorHAnsi"/>
+                <w:sz w:val="28"/>
+                <w:szCs w:val="28"/>
+              </w:rPr>
+            </w:pPr>
+            <w:r>
+              <w:rPr>
+                <w:rFonts w:asciiTheme="majorHAnsi" w:hAnsiTheme="majorHAnsi"/>
+                <w:sz w:val="28"/>
+                <w:szCs w:val="28"/>
+              </w:rPr>
+              <w:t>Find largest name</w:t>
+            </w:r>
+          </w:p>
+        </w:tc>
+        <w:tc>
+          <w:tcPr>
+            <w:tcW w:w="1435" w:type="dxa"/>
+          </w:tcPr>
+          <w:p>
+            <w:pPr>
+              <w:jc w:val="center"/>
+              <w:rPr>
+                <w:rFonts w:asciiTheme="majorHAnsi" w:hAnsiTheme="majorHAnsi"/>
+                <w:sz w:val="28"/>
+                <w:szCs w:val="28"/>
+              </w:rPr>
+            </w:pPr>
+          </w:p>
+        </w:tc>
+      </w:tr>
+      <w:tr>
+        <w:tc>
+          <w:tcPr>
+            <w:tcW w:w="1075" w:type="dxa"/>
+          </w:tcPr>
+          <w:p>
+            <w:pPr>
+              <w:pStyle w:val="ListParagraph"/>
+              <w:numPr>
+                <w:ilvl w:val="0"/>
+                <w:numId w:val="3"/>
+              </w:numPr>
+              <w:rPr>
+                <w:rFonts w:asciiTheme="majorHAnsi" w:hAnsiTheme="majorHAnsi"/>
+                <w:sz w:val="28"/>
+                <w:szCs w:val="28"/>
+              </w:rPr>
+            </w:pPr>
+          </w:p>
+        </w:tc>
+        <w:tc>
+          <w:tcPr>
+            <w:tcW w:w="6840" w:type="dxa"/>
+          </w:tcPr>
+          <w:p>
+            <w:pPr>
+              <w:rPr>
+                <w:rFonts w:asciiTheme="majorHAnsi" w:hAnsiTheme="majorHAnsi"/>
+                <w:sz w:val="28"/>
+                <w:szCs w:val="28"/>
+              </w:rPr>
+            </w:pPr>
+            <w:r>
+              <w:rPr>
+                <w:rFonts w:asciiTheme="majorHAnsi" w:hAnsiTheme="majorHAnsi"/>
+                <w:sz w:val="28"/>
+                <w:szCs w:val="28"/>
+              </w:rPr>
+              <w:t>Find shortest name</w:t>
+            </w:r>
+          </w:p>
+        </w:tc>
+        <w:tc>
+          <w:tcPr>
+            <w:tcW w:w="1435" w:type="dxa"/>
+          </w:tcPr>
+          <w:p>
+            <w:pPr>
+              <w:jc w:val="center"/>
+              <w:rPr>
+                <w:rFonts w:asciiTheme="majorHAnsi" w:hAnsiTheme="majorHAnsi"/>
+                <w:sz w:val="28"/>
+                <w:szCs w:val="28"/>
+              </w:rPr>
+            </w:pPr>
+          </w:p>
+        </w:tc>
+      </w:tr>
     </w:tbl>
     <w:p>
       <w:pPr>
@@ -1723,6 +2296,7 @@
           <w:sz w:val="34"/>
           <w:szCs w:val="34"/>
         </w:rPr>
+        <w:lastRenderedPageBreak/>
         <w:t>Program 2</w:t>
       </w:r>
     </w:p>
@@ -2009,6 +2583,7 @@
           <w:sz w:val="34"/>
           <w:szCs w:val="34"/>
         </w:rPr>
+        <w:lastRenderedPageBreak/>
         <w:t>Program 3</w:t>
       </w:r>
     </w:p>
@@ -2295,6 +2870,7 @@
           <w:sz w:val="34"/>
           <w:szCs w:val="34"/>
         </w:rPr>
+        <w:lastRenderedPageBreak/>
         <w:t>Program 4</w:t>
       </w:r>
     </w:p>
@@ -2676,6 +3252,7 @@
           <w:sz w:val="34"/>
           <w:szCs w:val="34"/>
         </w:rPr>
+        <w:lastRenderedPageBreak/>
         <w:t>Program 4</w:t>
       </w:r>
     </w:p>
@@ -3193,6 +3770,7 @@
           <w:sz w:val="34"/>
           <w:szCs w:val="34"/>
         </w:rPr>
+        <w:lastRenderedPageBreak/>
         <w:t>Program 5</w:t>
       </w:r>
     </w:p>
@@ -3391,6 +3969,7 @@
           <w:sz w:val="28"/>
           <w:szCs w:val="28"/>
         </w:rPr>
+        <w:lastRenderedPageBreak/>
         <w:t>Output:</w:t>
       </w:r>
     </w:p>
@@ -3565,6 +4144,7 @@
           <w:sz w:val="28"/>
           <w:szCs w:val="28"/>
         </w:rPr>
+        <w:lastRenderedPageBreak/>
         <w:drawing>
           <wp:inline distT="0" distB="0" distL="0" distR="0" wp14:anchorId="7EC07D74" wp14:editId="33393171">
             <wp:extent cx="3101926" cy="3411399"/>
@@ -3634,6 +4214,7 @@
           <w:sz w:val="34"/>
           <w:szCs w:val="34"/>
         </w:rPr>
+        <w:lastRenderedPageBreak/>
         <w:t>Program 6</w:t>
       </w:r>
     </w:p>
@@ -3883,6 +4464,7 @@
           <w:sz w:val="34"/>
           <w:szCs w:val="34"/>
         </w:rPr>
+        <w:lastRenderedPageBreak/>
         <w:t>Program 7</w:t>
       </w:r>
       <w:r>
@@ -4113,6 +4695,7 @@
           <w:sz w:val="34"/>
           <w:szCs w:val="34"/>
         </w:rPr>
+        <w:lastRenderedPageBreak/>
         <w:t>Program 8</w:t>
       </w:r>
     </w:p>
@@ -4364,6 +4947,7 @@
           <w:sz w:val="28"/>
           <w:szCs w:val="28"/>
         </w:rPr>
+        <w:lastRenderedPageBreak/>
         <w:t>Output:</w:t>
       </w:r>
     </w:p>
@@ -4451,6 +5035,7 @@
           <w:sz w:val="34"/>
           <w:szCs w:val="34"/>
         </w:rPr>
+        <w:lastRenderedPageBreak/>
         <w:t>Program 9</w:t>
       </w:r>
     </w:p>
@@ -4693,6 +5278,7 @@
           <w:sz w:val="34"/>
           <w:szCs w:val="34"/>
         </w:rPr>
+        <w:lastRenderedPageBreak/>
         <w:t>Program 10</w:t>
       </w:r>
     </w:p>
@@ -4943,6 +5529,7 @@
           <w:sz w:val="34"/>
           <w:szCs w:val="34"/>
         </w:rPr>
+        <w:lastRenderedPageBreak/>
         <w:t>Program 11</w:t>
       </w:r>
     </w:p>
@@ -5184,6 +5771,7 @@
           <w:sz w:val="34"/>
           <w:szCs w:val="34"/>
         </w:rPr>
+        <w:lastRenderedPageBreak/>
         <w:t>Program 12</w:t>
       </w:r>
     </w:p>
@@ -5425,6 +6013,7 @@
           <w:sz w:val="34"/>
           <w:szCs w:val="34"/>
         </w:rPr>
+        <w:lastRenderedPageBreak/>
         <w:t>Program 13</w:t>
       </w:r>
     </w:p>
@@ -5650,6 +6239,7 @@
           <w:sz w:val="28"/>
           <w:szCs w:val="28"/>
         </w:rPr>
+        <w:lastRenderedPageBreak/>
         <w:t>Output:</w:t>
       </w:r>
     </w:p>
@@ -5737,6 +6327,7 @@
           <w:sz w:val="34"/>
           <w:szCs w:val="34"/>
         </w:rPr>
+        <w:lastRenderedPageBreak/>
         <w:t>Program 14</w:t>
       </w:r>
     </w:p>
@@ -5994,6 +6585,7 @@
           <w:sz w:val="34"/>
           <w:szCs w:val="34"/>
         </w:rPr>
+        <w:lastRenderedPageBreak/>
         <w:t>Program 15</w:t>
       </w:r>
     </w:p>
@@ -6242,6 +6834,7 @@
           <w:sz w:val="34"/>
           <w:szCs w:val="34"/>
         </w:rPr>
+        <w:lastRenderedPageBreak/>
         <w:t>Program 16</w:t>
       </w:r>
     </w:p>
@@ -6491,15 +7084,8 @@
           <w:sz w:val="34"/>
           <w:szCs w:val="34"/>
         </w:rPr>
-        <w:t>Program 1</w:t>
-      </w:r>
-      <w:r>
-        <w:rPr>
-          <w:rFonts w:asciiTheme="majorHAnsi" w:hAnsiTheme="majorHAnsi"/>
-          <w:sz w:val="34"/>
-          <w:szCs w:val="34"/>
-        </w:rPr>
-        <w:t>7</w:t>
+        <w:lastRenderedPageBreak/>
+        <w:t>Program 17</w:t>
       </w:r>
     </w:p>
     <w:p>
@@ -6525,41 +7111,24 @@
           <w:sz w:val="28"/>
           <w:szCs w:val="28"/>
         </w:rPr>
-        <w:t xml:space="preserve">Write a program </w:t>
-      </w:r>
-      <w:r>
-        <w:rPr>
-          <w:rStyle w:val="ui-provider"/>
-          <w:rFonts w:ascii="Tahoma" w:hAnsi="Tahoma" w:cs="Tahoma"/>
-          <w:sz w:val="28"/>
-          <w:szCs w:val="28"/>
-        </w:rPr>
-        <w:t>to input a sentence and count the number of times ‘a’ appears</w:t>
-      </w:r>
-    </w:p>
-    <w:p>
-      <w:pPr>
-        <w:rPr>
-          <w:rFonts w:asciiTheme="majorHAnsi" w:hAnsiTheme="majorHAnsi"/>
-          <w:sz w:val="28"/>
-          <w:szCs w:val="28"/>
-        </w:rPr>
-      </w:pPr>
-      <w:r>
-        <w:rPr>
-          <w:rFonts w:asciiTheme="majorHAnsi" w:hAnsiTheme="majorHAnsi"/>
-          <w:sz w:val="28"/>
-          <w:szCs w:val="28"/>
-        </w:rPr>
-        <w:t xml:space="preserve">Modules used: </w:t>
-      </w:r>
-      <w:r>
-        <w:rPr>
-          <w:rFonts w:asciiTheme="majorHAnsi" w:hAnsiTheme="majorHAnsi"/>
-          <w:sz w:val="28"/>
-          <w:szCs w:val="28"/>
-        </w:rPr>
-        <w:t>N/A</w:t>
+        <w:t>Write a program to input a sentence and count the number of times ‘a’ appears</w:t>
+      </w:r>
+    </w:p>
+    <w:p>
+      <w:pPr>
+        <w:rPr>
+          <w:rFonts w:asciiTheme="majorHAnsi" w:hAnsiTheme="majorHAnsi"/>
+          <w:sz w:val="28"/>
+          <w:szCs w:val="28"/>
+        </w:rPr>
+      </w:pPr>
+      <w:r>
+        <w:rPr>
+          <w:rFonts w:asciiTheme="majorHAnsi" w:hAnsiTheme="majorHAnsi"/>
+          <w:sz w:val="28"/>
+          <w:szCs w:val="28"/>
+        </w:rPr>
+        <w:t>Modules used: N/A</w:t>
       </w:r>
     </w:p>
     <w:p>
@@ -6615,6 +7184,7 @@
       <w:r>
         <w:rPr>
           <w:rFonts w:asciiTheme="majorHAnsi" w:hAnsiTheme="majorHAnsi"/>
+          <w:noProof/>
           <w:sz w:val="28"/>
           <w:szCs w:val="28"/>
         </w:rPr>
@@ -6683,6 +7253,7 @@
       <w:r>
         <w:rPr>
           <w:rFonts w:asciiTheme="majorHAnsi" w:hAnsiTheme="majorHAnsi"/>
+          <w:noProof/>
           <w:sz w:val="28"/>
           <w:szCs w:val="28"/>
         </w:rPr>
@@ -6755,15 +7326,8 @@
           <w:sz w:val="34"/>
           <w:szCs w:val="34"/>
         </w:rPr>
-        <w:t>Program 1</w:t>
-      </w:r>
-      <w:r>
-        <w:rPr>
-          <w:rFonts w:asciiTheme="majorHAnsi" w:hAnsiTheme="majorHAnsi"/>
-          <w:sz w:val="34"/>
-          <w:szCs w:val="34"/>
-        </w:rPr>
-        <w:t>8</w:t>
+        <w:lastRenderedPageBreak/>
+        <w:t>Program 18</w:t>
       </w:r>
     </w:p>
     <w:p>
@@ -7286,15 +7850,8 @@
           <w:sz w:val="34"/>
           <w:szCs w:val="34"/>
         </w:rPr>
-        <w:t>Program 1</w:t>
-      </w:r>
-      <w:r>
-        <w:rPr>
-          <w:rFonts w:asciiTheme="majorHAnsi" w:hAnsiTheme="majorHAnsi"/>
-          <w:sz w:val="34"/>
-          <w:szCs w:val="34"/>
-        </w:rPr>
-        <w:t>9</w:t>
+        <w:lastRenderedPageBreak/>
+        <w:t>Program 19</w:t>
       </w:r>
     </w:p>
     <w:p>
@@ -7385,6 +7942,7 @@
       <w:r>
         <w:rPr>
           <w:rFonts w:asciiTheme="majorHAnsi" w:hAnsiTheme="majorHAnsi"/>
+          <w:noProof/>
           <w:sz w:val="28"/>
           <w:szCs w:val="28"/>
         </w:rPr>
@@ -7453,6 +8011,7 @@
       <w:r>
         <w:rPr>
           <w:rFonts w:asciiTheme="majorHAnsi" w:hAnsiTheme="majorHAnsi"/>
+          <w:noProof/>
           <w:sz w:val="28"/>
           <w:szCs w:val="28"/>
         </w:rPr>
@@ -7534,15 +8093,8 @@
           <w:sz w:val="34"/>
           <w:szCs w:val="34"/>
         </w:rPr>
-        <w:t xml:space="preserve">Program </w:t>
-      </w:r>
-      <w:r>
-        <w:rPr>
-          <w:rFonts w:asciiTheme="majorHAnsi" w:hAnsiTheme="majorHAnsi"/>
-          <w:sz w:val="34"/>
-          <w:szCs w:val="34"/>
-        </w:rPr>
-        <w:t>20</w:t>
+        <w:lastRenderedPageBreak/>
+        <w:t>Program 20</w:t>
       </w:r>
     </w:p>
     <w:p>
@@ -7568,25 +8120,7 @@
           <w:sz w:val="28"/>
           <w:szCs w:val="28"/>
         </w:rPr>
-        <w:t xml:space="preserve">Write a program to input a </w:t>
-      </w:r>
-      <w:r>
-        <w:rPr>
-          <w:rStyle w:val="ui-provider"/>
-          <w:rFonts w:ascii="Tahoma" w:hAnsi="Tahoma" w:cs="Tahoma"/>
-          <w:sz w:val="28"/>
-          <w:szCs w:val="28"/>
-        </w:rPr>
-        <w:t xml:space="preserve">word </w:t>
-      </w:r>
-      <w:r>
-        <w:rPr>
-          <w:rStyle w:val="ui-provider"/>
-          <w:rFonts w:ascii="Tahoma" w:hAnsi="Tahoma" w:cs="Tahoma"/>
-          <w:sz w:val="28"/>
-          <w:szCs w:val="28"/>
-        </w:rPr>
-        <w:t xml:space="preserve">and </w:t>
+        <w:t xml:space="preserve">Write a program to input a word and </w:t>
       </w:r>
       <w:r>
         <w:rPr>
@@ -7659,6 +8193,7 @@
       <w:r>
         <w:rPr>
           <w:rFonts w:asciiTheme="majorHAnsi" w:hAnsiTheme="majorHAnsi"/>
+          <w:noProof/>
           <w:sz w:val="28"/>
           <w:szCs w:val="28"/>
         </w:rPr>
@@ -7727,6 +8262,7 @@
       <w:r>
         <w:rPr>
           <w:rFonts w:asciiTheme="majorHAnsi" w:hAnsiTheme="majorHAnsi"/>
+          <w:noProof/>
           <w:sz w:val="28"/>
           <w:szCs w:val="28"/>
         </w:rPr>
@@ -7799,15 +8335,8 @@
           <w:sz w:val="34"/>
           <w:szCs w:val="34"/>
         </w:rPr>
-        <w:t xml:space="preserve">Program </w:t>
-      </w:r>
-      <w:r>
-        <w:rPr>
-          <w:rFonts w:asciiTheme="majorHAnsi" w:hAnsiTheme="majorHAnsi"/>
-          <w:sz w:val="34"/>
-          <w:szCs w:val="34"/>
-        </w:rPr>
-        <w:t>21</w:t>
+        <w:lastRenderedPageBreak/>
+        <w:t>Program 21</w:t>
       </w:r>
     </w:p>
     <w:p>
@@ -7898,6 +8427,7 @@
       <w:r>
         <w:rPr>
           <w:rFonts w:asciiTheme="majorHAnsi" w:hAnsiTheme="majorHAnsi"/>
+          <w:noProof/>
           <w:sz w:val="28"/>
           <w:szCs w:val="28"/>
         </w:rPr>
@@ -7966,6 +8496,7 @@
       <w:r>
         <w:rPr>
           <w:rFonts w:asciiTheme="majorHAnsi" w:hAnsiTheme="majorHAnsi"/>
+          <w:noProof/>
           <w:sz w:val="28"/>
           <w:szCs w:val="28"/>
         </w:rPr>
@@ -8038,6 +8569,7 @@
           <w:sz w:val="34"/>
           <w:szCs w:val="34"/>
         </w:rPr>
+        <w:lastRenderedPageBreak/>
         <w:t>Program 21</w:t>
       </w:r>
     </w:p>
@@ -8064,7 +8596,25 @@
           <w:sz w:val="28"/>
           <w:szCs w:val="28"/>
         </w:rPr>
-        <w:t xml:space="preserve">Write a program to input a word and a sentence and check weather the word is present in </w:t>
+        <w:t xml:space="preserve">Write a program to input a word and a sentence and check </w:t>
+      </w:r>
+      <w:r>
+        <w:rPr>
+          <w:rStyle w:val="ui-provider"/>
+          <w:rFonts w:ascii="Tahoma" w:hAnsi="Tahoma" w:cs="Tahoma"/>
+          <w:sz w:val="28"/>
+          <w:szCs w:val="28"/>
+        </w:rPr>
+        <w:t>whether</w:t>
+      </w:r>
+      <w:r>
+        <w:rPr>
+          <w:rStyle w:val="ui-provider"/>
+          <w:rFonts w:ascii="Tahoma" w:hAnsi="Tahoma" w:cs="Tahoma"/>
+          <w:sz w:val="28"/>
+          <w:szCs w:val="28"/>
+        </w:rPr>
+        <w:t xml:space="preserve"> the word is present in </w:t>
       </w:r>
       <w:r>
         <w:rPr>
@@ -8137,6 +8687,7 @@
       <w:r>
         <w:rPr>
           <w:rFonts w:asciiTheme="majorHAnsi" w:hAnsiTheme="majorHAnsi"/>
+          <w:noProof/>
           <w:sz w:val="28"/>
           <w:szCs w:val="28"/>
         </w:rPr>
@@ -8205,6 +8756,7 @@
       <w:r>
         <w:rPr>
           <w:rFonts w:asciiTheme="majorHAnsi" w:hAnsiTheme="majorHAnsi"/>
+          <w:noProof/>
           <w:sz w:val="28"/>
           <w:szCs w:val="28"/>
         </w:rPr>
@@ -8243,6 +8795,354 @@
             </a:graphic>
           </wp:inline>
         </w:drawing>
+      </w:r>
+    </w:p>
+    <w:p>
+      <w:pPr>
+        <w:rPr>
+          <w:rFonts w:asciiTheme="majorHAnsi" w:hAnsiTheme="majorHAnsi"/>
+          <w:sz w:val="28"/>
+          <w:szCs w:val="28"/>
+        </w:rPr>
+      </w:pPr>
+      <w:r>
+        <w:rPr>
+          <w:rFonts w:asciiTheme="majorHAnsi" w:hAnsiTheme="majorHAnsi"/>
+          <w:sz w:val="28"/>
+          <w:szCs w:val="28"/>
+        </w:rPr>
+        <w:br w:type="page"/>
+      </w:r>
+    </w:p>
+    <w:p>
+      <w:pPr>
+        <w:jc w:val="center"/>
+        <w:rPr>
+          <w:rFonts w:asciiTheme="majorHAnsi" w:hAnsiTheme="majorHAnsi"/>
+          <w:sz w:val="34"/>
+          <w:szCs w:val="34"/>
+        </w:rPr>
+      </w:pPr>
+      <w:r>
+        <w:rPr>
+          <w:rFonts w:asciiTheme="majorHAnsi" w:hAnsiTheme="majorHAnsi"/>
+          <w:sz w:val="34"/>
+          <w:szCs w:val="34"/>
+        </w:rPr>
+        <w:lastRenderedPageBreak/>
+        <w:t>Program 2</w:t>
+      </w:r>
+      <w:r>
+        <w:rPr>
+          <w:rFonts w:asciiTheme="majorHAnsi" w:hAnsiTheme="majorHAnsi"/>
+          <w:sz w:val="34"/>
+          <w:szCs w:val="34"/>
+        </w:rPr>
+        <w:t>2</w:t>
+      </w:r>
+    </w:p>
+    <w:p>
+      <w:pPr>
+        <w:rPr>
+          <w:rFonts w:asciiTheme="majorHAnsi" w:hAnsiTheme="majorHAnsi"/>
+          <w:sz w:val="28"/>
+          <w:szCs w:val="28"/>
+        </w:rPr>
+      </w:pPr>
+      <w:r>
+        <w:rPr>
+          <w:rFonts w:asciiTheme="majorHAnsi" w:hAnsiTheme="majorHAnsi"/>
+          <w:sz w:val="28"/>
+          <w:szCs w:val="28"/>
+        </w:rPr>
+        <w:t xml:space="preserve">Aim: </w:t>
+      </w:r>
+      <w:r>
+        <w:rPr>
+          <w:rStyle w:val="ui-provider"/>
+          <w:rFonts w:ascii="Tahoma" w:hAnsi="Tahoma" w:cs="Tahoma"/>
+          <w:sz w:val="28"/>
+          <w:szCs w:val="28"/>
+        </w:rPr>
+        <w:t xml:space="preserve">Write a program to input </w:t>
+      </w:r>
+      <w:r>
+        <w:rPr>
+          <w:rStyle w:val="ui-provider"/>
+          <w:rFonts w:ascii="Tahoma" w:hAnsi="Tahoma" w:cs="Tahoma"/>
+          <w:sz w:val="28"/>
+          <w:szCs w:val="28"/>
+        </w:rPr>
+        <w:t>n names and print the largest name</w:t>
+      </w:r>
+    </w:p>
+    <w:p>
+      <w:pPr>
+        <w:rPr>
+          <w:rFonts w:asciiTheme="majorHAnsi" w:hAnsiTheme="majorHAnsi"/>
+          <w:sz w:val="28"/>
+          <w:szCs w:val="28"/>
+        </w:rPr>
+      </w:pPr>
+      <w:r>
+        <w:rPr>
+          <w:rFonts w:asciiTheme="majorHAnsi" w:hAnsiTheme="majorHAnsi"/>
+          <w:sz w:val="28"/>
+          <w:szCs w:val="28"/>
+        </w:rPr>
+        <w:t>Modules used: N/A</w:t>
+      </w:r>
+    </w:p>
+    <w:p>
+      <w:pPr>
+        <w:rPr>
+          <w:rFonts w:asciiTheme="majorHAnsi" w:hAnsiTheme="majorHAnsi"/>
+          <w:sz w:val="28"/>
+          <w:szCs w:val="28"/>
+        </w:rPr>
+      </w:pPr>
+      <w:r>
+        <w:rPr>
+          <w:rFonts w:asciiTheme="majorHAnsi" w:hAnsiTheme="majorHAnsi"/>
+          <w:sz w:val="28"/>
+          <w:szCs w:val="28"/>
+        </w:rPr>
+        <w:t>Data types used: String</w:t>
+      </w:r>
+    </w:p>
+    <w:p>
+      <w:pPr>
+        <w:rPr>
+          <w:rFonts w:asciiTheme="majorHAnsi" w:hAnsiTheme="majorHAnsi"/>
+          <w:sz w:val="28"/>
+          <w:szCs w:val="28"/>
+        </w:rPr>
+      </w:pPr>
+      <w:r>
+        <w:rPr>
+          <w:rFonts w:asciiTheme="majorHAnsi" w:hAnsiTheme="majorHAnsi"/>
+          <w:sz w:val="28"/>
+          <w:szCs w:val="28"/>
+        </w:rPr>
+        <w:t>Script:</w:t>
+      </w:r>
+    </w:p>
+    <w:p>
+      <w:pPr>
+        <w:rPr>
+          <w:rFonts w:asciiTheme="majorHAnsi" w:hAnsiTheme="majorHAnsi"/>
+          <w:sz w:val="28"/>
+          <w:szCs w:val="28"/>
+        </w:rPr>
+      </w:pPr>
+    </w:p>
+    <w:p>
+      <w:pPr>
+        <w:rPr>
+          <w:rFonts w:asciiTheme="majorHAnsi" w:hAnsiTheme="majorHAnsi"/>
+          <w:sz w:val="28"/>
+          <w:szCs w:val="28"/>
+        </w:rPr>
+      </w:pPr>
+      <w:r>
+        <w:rPr>
+          <w:rFonts w:asciiTheme="majorHAnsi" w:hAnsiTheme="majorHAnsi"/>
+          <w:sz w:val="28"/>
+          <w:szCs w:val="28"/>
+        </w:rPr>
+        <w:t>Output:</w:t>
+      </w:r>
+    </w:p>
+    <w:p>
+      <w:pPr>
+        <w:rPr>
+          <w:rFonts w:asciiTheme="majorHAnsi" w:hAnsiTheme="majorHAnsi"/>
+          <w:sz w:val="28"/>
+          <w:szCs w:val="28"/>
+        </w:rPr>
+      </w:pPr>
+    </w:p>
+    <w:p>
+      <w:pPr>
+        <w:rPr>
+          <w:rFonts w:asciiTheme="majorHAnsi" w:hAnsiTheme="majorHAnsi"/>
+          <w:sz w:val="28"/>
+          <w:szCs w:val="28"/>
+        </w:rPr>
+      </w:pPr>
+      <w:r>
+        <w:rPr>
+          <w:rFonts w:asciiTheme="majorHAnsi" w:hAnsiTheme="majorHAnsi"/>
+          <w:sz w:val="28"/>
+          <w:szCs w:val="28"/>
+        </w:rPr>
+        <w:br w:type="page"/>
+      </w:r>
+    </w:p>
+    <w:p>
+      <w:pPr>
+        <w:jc w:val="center"/>
+        <w:rPr>
+          <w:rFonts w:asciiTheme="majorHAnsi" w:hAnsiTheme="majorHAnsi"/>
+          <w:sz w:val="34"/>
+          <w:szCs w:val="34"/>
+        </w:rPr>
+      </w:pPr>
+      <w:r>
+        <w:rPr>
+          <w:rFonts w:asciiTheme="majorHAnsi" w:hAnsiTheme="majorHAnsi"/>
+          <w:sz w:val="34"/>
+          <w:szCs w:val="34"/>
+        </w:rPr>
+        <w:lastRenderedPageBreak/>
+        <w:t>Program 2</w:t>
+      </w:r>
+      <w:r>
+        <w:rPr>
+          <w:rFonts w:asciiTheme="majorHAnsi" w:hAnsiTheme="majorHAnsi"/>
+          <w:sz w:val="34"/>
+          <w:szCs w:val="34"/>
+        </w:rPr>
+        <w:t>3</w:t>
+      </w:r>
+    </w:p>
+    <w:p>
+      <w:pPr>
+        <w:rPr>
+          <w:rFonts w:asciiTheme="majorHAnsi" w:hAnsiTheme="majorHAnsi"/>
+          <w:sz w:val="28"/>
+          <w:szCs w:val="28"/>
+        </w:rPr>
+      </w:pPr>
+      <w:r>
+        <w:rPr>
+          <w:rFonts w:asciiTheme="majorHAnsi" w:hAnsiTheme="majorHAnsi"/>
+          <w:sz w:val="28"/>
+          <w:szCs w:val="28"/>
+        </w:rPr>
+        <w:t xml:space="preserve">Aim: </w:t>
+      </w:r>
+      <w:r>
+        <w:rPr>
+          <w:rStyle w:val="ui-provider"/>
+          <w:rFonts w:ascii="Tahoma" w:hAnsi="Tahoma" w:cs="Tahoma"/>
+          <w:sz w:val="28"/>
+          <w:szCs w:val="28"/>
+        </w:rPr>
+        <w:t xml:space="preserve">Write a program to input </w:t>
+      </w:r>
+      <w:r>
+        <w:rPr>
+          <w:rStyle w:val="ui-provider"/>
+          <w:rFonts w:ascii="Tahoma" w:hAnsi="Tahoma" w:cs="Tahoma"/>
+          <w:sz w:val="28"/>
+          <w:szCs w:val="28"/>
+        </w:rPr>
+        <w:t xml:space="preserve">n </w:t>
+      </w:r>
+      <w:r>
+        <w:rPr>
+          <w:rStyle w:val="ui-provider"/>
+          <w:rFonts w:ascii="Tahoma" w:hAnsi="Tahoma" w:cs="Tahoma"/>
+          <w:sz w:val="28"/>
+          <w:szCs w:val="28"/>
+        </w:rPr>
+        <w:t xml:space="preserve">names and print the </w:t>
+      </w:r>
+      <w:r>
+        <w:rPr>
+          <w:rStyle w:val="ui-provider"/>
+          <w:rFonts w:ascii="Tahoma" w:hAnsi="Tahoma" w:cs="Tahoma"/>
+          <w:sz w:val="28"/>
+          <w:szCs w:val="28"/>
+        </w:rPr>
+        <w:t xml:space="preserve">shortest </w:t>
+      </w:r>
+      <w:r>
+        <w:rPr>
+          <w:rStyle w:val="ui-provider"/>
+          <w:rFonts w:ascii="Tahoma" w:hAnsi="Tahoma" w:cs="Tahoma"/>
+          <w:sz w:val="28"/>
+          <w:szCs w:val="28"/>
+        </w:rPr>
+        <w:t>name</w:t>
+      </w:r>
+    </w:p>
+    <w:p>
+      <w:pPr>
+        <w:rPr>
+          <w:rFonts w:asciiTheme="majorHAnsi" w:hAnsiTheme="majorHAnsi"/>
+          <w:sz w:val="28"/>
+          <w:szCs w:val="28"/>
+        </w:rPr>
+      </w:pPr>
+      <w:r>
+        <w:rPr>
+          <w:rFonts w:asciiTheme="majorHAnsi" w:hAnsiTheme="majorHAnsi"/>
+          <w:sz w:val="28"/>
+          <w:szCs w:val="28"/>
+        </w:rPr>
+        <w:t>Modules used: N/A</w:t>
+      </w:r>
+    </w:p>
+    <w:p>
+      <w:pPr>
+        <w:rPr>
+          <w:rFonts w:asciiTheme="majorHAnsi" w:hAnsiTheme="majorHAnsi"/>
+          <w:sz w:val="28"/>
+          <w:szCs w:val="28"/>
+        </w:rPr>
+      </w:pPr>
+      <w:r>
+        <w:rPr>
+          <w:rFonts w:asciiTheme="majorHAnsi" w:hAnsiTheme="majorHAnsi"/>
+          <w:sz w:val="28"/>
+          <w:szCs w:val="28"/>
+        </w:rPr>
+        <w:t>Data types used: String</w:t>
+      </w:r>
+    </w:p>
+    <w:p>
+      <w:pPr>
+        <w:rPr>
+          <w:rFonts w:asciiTheme="majorHAnsi" w:hAnsiTheme="majorHAnsi"/>
+          <w:sz w:val="28"/>
+          <w:szCs w:val="28"/>
+        </w:rPr>
+      </w:pPr>
+      <w:r>
+        <w:rPr>
+          <w:rFonts w:asciiTheme="majorHAnsi" w:hAnsiTheme="majorHAnsi"/>
+          <w:sz w:val="28"/>
+          <w:szCs w:val="28"/>
+        </w:rPr>
+        <w:t>Script:</w:t>
+      </w:r>
+    </w:p>
+    <w:p>
+      <w:pPr>
+        <w:rPr>
+          <w:rFonts w:asciiTheme="majorHAnsi" w:hAnsiTheme="majorHAnsi"/>
+          <w:sz w:val="28"/>
+          <w:szCs w:val="28"/>
+        </w:rPr>
+      </w:pPr>
+    </w:p>
+    <w:p>
+      <w:pPr>
+        <w:rPr>
+          <w:rFonts w:asciiTheme="majorHAnsi" w:hAnsiTheme="majorHAnsi"/>
+          <w:sz w:val="28"/>
+          <w:szCs w:val="28"/>
+        </w:rPr>
+      </w:pPr>
+      <w:r>
+        <w:rPr>
+          <w:rFonts w:asciiTheme="majorHAnsi" w:hAnsiTheme="majorHAnsi"/>
+          <w:sz w:val="28"/>
+          <w:szCs w:val="28"/>
+        </w:rPr>
+        <w:t>Output:</w:t>
       </w:r>
     </w:p>
     <w:p>
@@ -9225,7 +10125,7 @@
   <w:style w:type="paragraph" w:default="1" w:styleId="Normal">
     <w:name w:val="Normal"/>
     <w:qFormat/>
-    <w:rsid w:val="009646E7"/>
+    <w:rsid w:val="008F36FB"/>
   </w:style>
   <w:style w:type="paragraph" w:styleId="Heading1">
     <w:name w:val="heading 1"/>
@@ -9429,6 +10329,7 @@
   <w:style w:type="character" w:default="1" w:styleId="DefaultParagraphFont">
     <w:name w:val="Default Paragraph Font"/>
     <w:uiPriority w:val="1"/>
+    <w:semiHidden/>
     <w:unhideWhenUsed/>
   </w:style>
   <w:style w:type="table" w:default="1" w:styleId="TableNormal">

</xml_diff>

<commit_message>
journal finalized - strings
</commit_message>
<xml_diff>
--- a/Abyaz - 11 Sci H - Journal.docx
+++ b/Abyaz - 11 Sci H - Journal.docx
@@ -897,6 +897,14 @@
                 <w:szCs w:val="28"/>
               </w:rPr>
             </w:pPr>
+            <w:r>
+              <w:rPr>
+                <w:rFonts w:asciiTheme="majorHAnsi" w:hAnsiTheme="majorHAnsi"/>
+                <w:sz w:val="28"/>
+                <w:szCs w:val="28"/>
+              </w:rPr>
+              <w:t>9</w:t>
+            </w:r>
           </w:p>
         </w:tc>
       </w:tr>
@@ -955,6 +963,14 @@
                 <w:szCs w:val="28"/>
               </w:rPr>
             </w:pPr>
+            <w:r>
+              <w:rPr>
+                <w:rFonts w:asciiTheme="majorHAnsi" w:hAnsiTheme="majorHAnsi"/>
+                <w:sz w:val="28"/>
+                <w:szCs w:val="28"/>
+              </w:rPr>
+              <w:t>10</w:t>
+            </w:r>
           </w:p>
         </w:tc>
       </w:tr>
@@ -1013,6 +1029,14 @@
                 <w:szCs w:val="28"/>
               </w:rPr>
             </w:pPr>
+            <w:r>
+              <w:rPr>
+                <w:rFonts w:asciiTheme="majorHAnsi" w:hAnsiTheme="majorHAnsi"/>
+                <w:sz w:val="28"/>
+                <w:szCs w:val="28"/>
+              </w:rPr>
+              <w:t>11</w:t>
+            </w:r>
           </w:p>
         </w:tc>
       </w:tr>
@@ -1071,6 +1095,14 @@
                 <w:szCs w:val="28"/>
               </w:rPr>
             </w:pPr>
+            <w:r>
+              <w:rPr>
+                <w:rFonts w:asciiTheme="majorHAnsi" w:hAnsiTheme="majorHAnsi"/>
+                <w:sz w:val="28"/>
+                <w:szCs w:val="28"/>
+              </w:rPr>
+              <w:t>13</w:t>
+            </w:r>
           </w:p>
         </w:tc>
       </w:tr>
@@ -1129,6 +1161,14 @@
                 <w:szCs w:val="28"/>
               </w:rPr>
             </w:pPr>
+            <w:r>
+              <w:rPr>
+                <w:rFonts w:asciiTheme="majorHAnsi" w:hAnsiTheme="majorHAnsi"/>
+                <w:sz w:val="28"/>
+                <w:szCs w:val="28"/>
+              </w:rPr>
+              <w:t>14</w:t>
+            </w:r>
           </w:p>
         </w:tc>
       </w:tr>
@@ -1187,6 +1227,14 @@
                 <w:szCs w:val="28"/>
               </w:rPr>
             </w:pPr>
+            <w:r>
+              <w:rPr>
+                <w:rFonts w:asciiTheme="majorHAnsi" w:hAnsiTheme="majorHAnsi"/>
+                <w:sz w:val="28"/>
+                <w:szCs w:val="28"/>
+              </w:rPr>
+              <w:t>15</w:t>
+            </w:r>
           </w:p>
         </w:tc>
       </w:tr>
@@ -1245,6 +1293,14 @@
                 <w:szCs w:val="28"/>
               </w:rPr>
             </w:pPr>
+            <w:r>
+              <w:rPr>
+                <w:rFonts w:asciiTheme="majorHAnsi" w:hAnsiTheme="majorHAnsi"/>
+                <w:sz w:val="28"/>
+                <w:szCs w:val="28"/>
+              </w:rPr>
+              <w:t>16</w:t>
+            </w:r>
           </w:p>
         </w:tc>
       </w:tr>
@@ -1303,6 +1359,14 @@
                 <w:szCs w:val="28"/>
               </w:rPr>
             </w:pPr>
+            <w:r>
+              <w:rPr>
+                <w:rFonts w:asciiTheme="majorHAnsi" w:hAnsiTheme="majorHAnsi"/>
+                <w:sz w:val="28"/>
+                <w:szCs w:val="28"/>
+              </w:rPr>
+              <w:t>17</w:t>
+            </w:r>
           </w:p>
         </w:tc>
       </w:tr>
@@ -1361,6 +1425,14 @@
                 <w:szCs w:val="28"/>
               </w:rPr>
             </w:pPr>
+            <w:r>
+              <w:rPr>
+                <w:rFonts w:asciiTheme="majorHAnsi" w:hAnsiTheme="majorHAnsi"/>
+                <w:sz w:val="28"/>
+                <w:szCs w:val="28"/>
+              </w:rPr>
+              <w:t>19</w:t>
+            </w:r>
           </w:p>
         </w:tc>
       </w:tr>
@@ -1419,6 +1491,14 @@
                 <w:szCs w:val="28"/>
               </w:rPr>
             </w:pPr>
+            <w:r>
+              <w:rPr>
+                <w:rFonts w:asciiTheme="majorHAnsi" w:hAnsiTheme="majorHAnsi"/>
+                <w:sz w:val="28"/>
+                <w:szCs w:val="28"/>
+              </w:rPr>
+              <w:t>20</w:t>
+            </w:r>
           </w:p>
         </w:tc>
       </w:tr>
@@ -1477,6 +1557,14 @@
                 <w:szCs w:val="28"/>
               </w:rPr>
             </w:pPr>
+            <w:r>
+              <w:rPr>
+                <w:rFonts w:asciiTheme="majorHAnsi" w:hAnsiTheme="majorHAnsi"/>
+                <w:sz w:val="28"/>
+                <w:szCs w:val="28"/>
+              </w:rPr>
+              <w:t>21</w:t>
+            </w:r>
           </w:p>
         </w:tc>
       </w:tr>
@@ -1543,6 +1631,14 @@
                 <w:szCs w:val="28"/>
               </w:rPr>
             </w:pPr>
+            <w:r>
+              <w:rPr>
+                <w:rFonts w:asciiTheme="majorHAnsi" w:hAnsiTheme="majorHAnsi"/>
+                <w:sz w:val="28"/>
+                <w:szCs w:val="28"/>
+              </w:rPr>
+              <w:t>22</w:t>
+            </w:r>
           </w:p>
         </w:tc>
       </w:tr>
@@ -1760,6 +1856,14 @@
                 <w:szCs w:val="28"/>
               </w:rPr>
             </w:pPr>
+            <w:r>
+              <w:rPr>
+                <w:rFonts w:asciiTheme="majorHAnsi" w:hAnsiTheme="majorHAnsi"/>
+                <w:sz w:val="28"/>
+                <w:szCs w:val="28"/>
+              </w:rPr>
+              <w:t>23</w:t>
+            </w:r>
           </w:p>
         </w:tc>
       </w:tr>
@@ -1818,6 +1922,22 @@
                 <w:szCs w:val="28"/>
               </w:rPr>
             </w:pPr>
+            <w:r>
+              <w:rPr>
+                <w:rFonts w:asciiTheme="majorHAnsi" w:hAnsiTheme="majorHAnsi"/>
+                <w:sz w:val="28"/>
+                <w:szCs w:val="28"/>
+              </w:rPr>
+              <w:t>2</w:t>
+            </w:r>
+            <w:r>
+              <w:rPr>
+                <w:rFonts w:asciiTheme="majorHAnsi" w:hAnsiTheme="majorHAnsi"/>
+                <w:sz w:val="28"/>
+                <w:szCs w:val="28"/>
+              </w:rPr>
+              <w:t>5</w:t>
+            </w:r>
           </w:p>
         </w:tc>
       </w:tr>
@@ -1859,7 +1979,7 @@
                 <w:sz w:val="28"/>
                 <w:szCs w:val="28"/>
               </w:rPr>
-              <w:t>Check if word is palindrome</w:t>
+              <w:t>Count number of vowels in word</w:t>
             </w:r>
           </w:p>
         </w:tc>
@@ -1876,6 +1996,14 @@
                 <w:szCs w:val="28"/>
               </w:rPr>
             </w:pPr>
+            <w:r>
+              <w:rPr>
+                <w:rFonts w:asciiTheme="majorHAnsi" w:hAnsiTheme="majorHAnsi"/>
+                <w:sz w:val="28"/>
+                <w:szCs w:val="28"/>
+              </w:rPr>
+              <w:t>26</w:t>
+            </w:r>
           </w:p>
         </w:tc>
       </w:tr>
@@ -1917,7 +2045,7 @@
                 <w:sz w:val="28"/>
                 <w:szCs w:val="28"/>
               </w:rPr>
-              <w:t>Check if entered word is present in sentence</w:t>
+              <w:t>Check if word is palindrome</w:t>
             </w:r>
           </w:p>
         </w:tc>
@@ -1934,6 +2062,22 @@
                 <w:szCs w:val="28"/>
               </w:rPr>
             </w:pPr>
+            <w:r>
+              <w:rPr>
+                <w:rFonts w:asciiTheme="majorHAnsi" w:hAnsiTheme="majorHAnsi"/>
+                <w:sz w:val="28"/>
+                <w:szCs w:val="28"/>
+              </w:rPr>
+              <w:t>2</w:t>
+            </w:r>
+            <w:r>
+              <w:rPr>
+                <w:rFonts w:asciiTheme="majorHAnsi" w:hAnsiTheme="majorHAnsi"/>
+                <w:sz w:val="28"/>
+                <w:szCs w:val="28"/>
+              </w:rPr>
+              <w:t>7</w:t>
+            </w:r>
           </w:p>
         </w:tc>
       </w:tr>
@@ -1975,7 +2119,7 @@
                 <w:sz w:val="28"/>
                 <w:szCs w:val="28"/>
               </w:rPr>
-              <w:t>Find largest name</w:t>
+              <w:t>Check if entered word is present in sentence</w:t>
             </w:r>
           </w:p>
         </w:tc>
@@ -1992,6 +2136,22 @@
                 <w:szCs w:val="28"/>
               </w:rPr>
             </w:pPr>
+            <w:r>
+              <w:rPr>
+                <w:rFonts w:asciiTheme="majorHAnsi" w:hAnsiTheme="majorHAnsi"/>
+                <w:sz w:val="28"/>
+                <w:szCs w:val="28"/>
+              </w:rPr>
+              <w:t>2</w:t>
+            </w:r>
+            <w:r>
+              <w:rPr>
+                <w:rFonts w:asciiTheme="majorHAnsi" w:hAnsiTheme="majorHAnsi"/>
+                <w:sz w:val="28"/>
+                <w:szCs w:val="28"/>
+              </w:rPr>
+              <w:t>8</w:t>
+            </w:r>
           </w:p>
         </w:tc>
       </w:tr>
@@ -2033,6 +2193,80 @@
                 <w:sz w:val="28"/>
                 <w:szCs w:val="28"/>
               </w:rPr>
+              <w:t>Find largest name</w:t>
+            </w:r>
+          </w:p>
+        </w:tc>
+        <w:tc>
+          <w:tcPr>
+            <w:tcW w:w="1435" w:type="dxa"/>
+          </w:tcPr>
+          <w:p>
+            <w:pPr>
+              <w:jc w:val="center"/>
+              <w:rPr>
+                <w:rFonts w:asciiTheme="majorHAnsi" w:hAnsiTheme="majorHAnsi"/>
+                <w:sz w:val="28"/>
+                <w:szCs w:val="28"/>
+              </w:rPr>
+            </w:pPr>
+            <w:r>
+              <w:rPr>
+                <w:rFonts w:asciiTheme="majorHAnsi" w:hAnsiTheme="majorHAnsi"/>
+                <w:sz w:val="28"/>
+                <w:szCs w:val="28"/>
+              </w:rPr>
+              <w:t>2</w:t>
+            </w:r>
+            <w:r>
+              <w:rPr>
+                <w:rFonts w:asciiTheme="majorHAnsi" w:hAnsiTheme="majorHAnsi"/>
+                <w:sz w:val="28"/>
+                <w:szCs w:val="28"/>
+              </w:rPr>
+              <w:t>9</w:t>
+            </w:r>
+          </w:p>
+        </w:tc>
+      </w:tr>
+      <w:tr>
+        <w:tc>
+          <w:tcPr>
+            <w:tcW w:w="1075" w:type="dxa"/>
+          </w:tcPr>
+          <w:p>
+            <w:pPr>
+              <w:pStyle w:val="ListParagraph"/>
+              <w:numPr>
+                <w:ilvl w:val="0"/>
+                <w:numId w:val="3"/>
+              </w:numPr>
+              <w:rPr>
+                <w:rFonts w:asciiTheme="majorHAnsi" w:hAnsiTheme="majorHAnsi"/>
+                <w:sz w:val="28"/>
+                <w:szCs w:val="28"/>
+              </w:rPr>
+            </w:pPr>
+          </w:p>
+        </w:tc>
+        <w:tc>
+          <w:tcPr>
+            <w:tcW w:w="6840" w:type="dxa"/>
+          </w:tcPr>
+          <w:p>
+            <w:pPr>
+              <w:rPr>
+                <w:rFonts w:asciiTheme="majorHAnsi" w:hAnsiTheme="majorHAnsi"/>
+                <w:sz w:val="28"/>
+                <w:szCs w:val="28"/>
+              </w:rPr>
+            </w:pPr>
+            <w:r>
+              <w:rPr>
+                <w:rFonts w:asciiTheme="majorHAnsi" w:hAnsiTheme="majorHAnsi"/>
+                <w:sz w:val="28"/>
+                <w:szCs w:val="28"/>
+              </w:rPr>
               <w:t>Find shortest name</w:t>
             </w:r>
           </w:p>
@@ -2050,6 +2284,14 @@
                 <w:szCs w:val="28"/>
               </w:rPr>
             </w:pPr>
+            <w:r>
+              <w:rPr>
+                <w:rFonts w:asciiTheme="majorHAnsi" w:hAnsiTheme="majorHAnsi"/>
+                <w:sz w:val="28"/>
+                <w:szCs w:val="28"/>
+              </w:rPr>
+              <w:t>30</w:t>
+            </w:r>
           </w:p>
         </w:tc>
       </w:tr>
@@ -2336,6 +2578,7 @@
           <w:sz w:val="34"/>
           <w:szCs w:val="34"/>
         </w:rPr>
+        <w:lastRenderedPageBreak/>
         <w:t>Program 2</w:t>
       </w:r>
     </w:p>
@@ -2622,6 +2865,7 @@
           <w:sz w:val="34"/>
           <w:szCs w:val="34"/>
         </w:rPr>
+        <w:lastRenderedPageBreak/>
         <w:t>Program 3</w:t>
       </w:r>
     </w:p>
@@ -2908,6 +3152,7 @@
           <w:sz w:val="34"/>
           <w:szCs w:val="34"/>
         </w:rPr>
+        <w:lastRenderedPageBreak/>
         <w:t>Program 4</w:t>
       </w:r>
     </w:p>
@@ -3289,6 +3534,7 @@
           <w:sz w:val="34"/>
           <w:szCs w:val="34"/>
         </w:rPr>
+        <w:lastRenderedPageBreak/>
         <w:t>Program 4</w:t>
       </w:r>
     </w:p>
@@ -3806,6 +4052,7 @@
           <w:sz w:val="34"/>
           <w:szCs w:val="34"/>
         </w:rPr>
+        <w:lastRenderedPageBreak/>
         <w:t>Program 5</w:t>
       </w:r>
     </w:p>
@@ -4004,6 +4251,7 @@
           <w:sz w:val="28"/>
           <w:szCs w:val="28"/>
         </w:rPr>
+        <w:lastRenderedPageBreak/>
         <w:t>Output:</w:t>
       </w:r>
     </w:p>
@@ -4178,6 +4426,7 @@
           <w:sz w:val="28"/>
           <w:szCs w:val="28"/>
         </w:rPr>
+        <w:lastRenderedPageBreak/>
         <w:drawing>
           <wp:inline distT="0" distB="0" distL="0" distR="0" wp14:anchorId="7EC07D74" wp14:editId="33393171">
             <wp:extent cx="3101926" cy="3411399"/>
@@ -4247,6 +4496,7 @@
           <w:sz w:val="34"/>
           <w:szCs w:val="34"/>
         </w:rPr>
+        <w:lastRenderedPageBreak/>
         <w:t>Program 6</w:t>
       </w:r>
     </w:p>
@@ -4496,6 +4746,7 @@
           <w:sz w:val="34"/>
           <w:szCs w:val="34"/>
         </w:rPr>
+        <w:lastRenderedPageBreak/>
         <w:t>Program 7</w:t>
       </w:r>
       <w:r>
@@ -4726,6 +4977,7 @@
           <w:sz w:val="34"/>
           <w:szCs w:val="34"/>
         </w:rPr>
+        <w:lastRenderedPageBreak/>
         <w:t>Program 8</w:t>
       </w:r>
     </w:p>
@@ -4977,6 +5229,7 @@
           <w:sz w:val="28"/>
           <w:szCs w:val="28"/>
         </w:rPr>
+        <w:lastRenderedPageBreak/>
         <w:t>Output:</w:t>
       </w:r>
     </w:p>
@@ -5064,6 +5317,7 @@
           <w:sz w:val="34"/>
           <w:szCs w:val="34"/>
         </w:rPr>
+        <w:lastRenderedPageBreak/>
         <w:t>Program 9</w:t>
       </w:r>
     </w:p>
@@ -5306,6 +5560,7 @@
           <w:sz w:val="34"/>
           <w:szCs w:val="34"/>
         </w:rPr>
+        <w:lastRenderedPageBreak/>
         <w:t>Program 10</w:t>
       </w:r>
     </w:p>
@@ -5556,6 +5811,7 @@
           <w:sz w:val="34"/>
           <w:szCs w:val="34"/>
         </w:rPr>
+        <w:lastRenderedPageBreak/>
         <w:t>Program 11</w:t>
       </w:r>
     </w:p>
@@ -5797,6 +6053,7 @@
           <w:sz w:val="34"/>
           <w:szCs w:val="34"/>
         </w:rPr>
+        <w:lastRenderedPageBreak/>
         <w:t>Program 12</w:t>
       </w:r>
     </w:p>
@@ -6038,6 +6295,7 @@
           <w:sz w:val="34"/>
           <w:szCs w:val="34"/>
         </w:rPr>
+        <w:lastRenderedPageBreak/>
         <w:t>Program 13</w:t>
       </w:r>
     </w:p>
@@ -6068,7 +6326,8 @@
       </w:r>
       <w:r>
         <w:rPr>
-          <w:rFonts w:asciiTheme="majorHAnsi" w:hAnsiTheme="majorHAnsi"/>
+          <w:rStyle w:val="ui-provider"/>
+          <w:rFonts w:ascii="Tahoma" w:hAnsi="Tahoma" w:cs="Tahoma"/>
           <w:sz w:val="28"/>
           <w:szCs w:val="28"/>
         </w:rPr>
@@ -6263,6 +6522,7 @@
           <w:sz w:val="28"/>
           <w:szCs w:val="28"/>
         </w:rPr>
+        <w:lastRenderedPageBreak/>
         <w:t>Output:</w:t>
       </w:r>
     </w:p>
@@ -6350,6 +6610,7 @@
           <w:sz w:val="34"/>
           <w:szCs w:val="34"/>
         </w:rPr>
+        <w:lastRenderedPageBreak/>
         <w:t>Program 14</w:t>
       </w:r>
     </w:p>
@@ -6607,6 +6868,7 @@
           <w:sz w:val="34"/>
           <w:szCs w:val="34"/>
         </w:rPr>
+        <w:lastRenderedPageBreak/>
         <w:t>Program 15</w:t>
       </w:r>
     </w:p>
@@ -6855,6 +7117,7 @@
           <w:sz w:val="34"/>
           <w:szCs w:val="34"/>
         </w:rPr>
+        <w:lastRenderedPageBreak/>
         <w:t>Program 16</w:t>
       </w:r>
     </w:p>
@@ -7104,6 +7367,7 @@
           <w:sz w:val="34"/>
           <w:szCs w:val="34"/>
         </w:rPr>
+        <w:lastRenderedPageBreak/>
         <w:t>Program 17</w:t>
       </w:r>
     </w:p>
@@ -7345,6 +7609,7 @@
           <w:sz w:val="34"/>
           <w:szCs w:val="34"/>
         </w:rPr>
+        <w:lastRenderedPageBreak/>
         <w:t>Program 18</w:t>
       </w:r>
     </w:p>
@@ -7803,6 +8068,7 @@
       <w:r>
         <w:rPr>
           <w:rFonts w:asciiTheme="majorHAnsi" w:hAnsiTheme="majorHAnsi"/>
+          <w:noProof/>
           <w:sz w:val="28"/>
           <w:szCs w:val="28"/>
         </w:rPr>
@@ -7857,6 +8123,7 @@
           <w:sz w:val="28"/>
           <w:szCs w:val="28"/>
         </w:rPr>
+        <w:lastRenderedPageBreak/>
         <w:t>Output:</w:t>
       </w:r>
     </w:p>
@@ -7871,6 +8138,7 @@
       <w:r>
         <w:rPr>
           <w:rFonts w:asciiTheme="majorHAnsi" w:hAnsiTheme="majorHAnsi"/>
+          <w:noProof/>
           <w:sz w:val="28"/>
           <w:szCs w:val="28"/>
         </w:rPr>
@@ -7934,6 +8202,7 @@
           <w:sz w:val="34"/>
           <w:szCs w:val="34"/>
         </w:rPr>
+        <w:lastRenderedPageBreak/>
         <w:t>Program 19</w:t>
       </w:r>
     </w:p>
@@ -8176,6 +8445,7 @@
           <w:sz w:val="34"/>
           <w:szCs w:val="34"/>
         </w:rPr>
+        <w:lastRenderedPageBreak/>
         <w:t>Program 20</w:t>
       </w:r>
     </w:p>
@@ -8417,6 +8687,7 @@
           <w:sz w:val="34"/>
           <w:szCs w:val="34"/>
         </w:rPr>
+        <w:lastRenderedPageBreak/>
         <w:t>Program 21</w:t>
       </w:r>
     </w:p>
@@ -8650,7 +8921,16 @@
           <w:sz w:val="34"/>
           <w:szCs w:val="34"/>
         </w:rPr>
-        <w:t>Program 21</w:t>
+        <w:lastRenderedPageBreak/>
+        <w:t>Program 2</w:t>
+      </w:r>
+      <w:r>
+        <w:rPr>
+          <w:rFonts w:asciiTheme="majorHAnsi" w:hAnsiTheme="majorHAnsi"/>
+          <w:sz w:val="34"/>
+          <w:szCs w:val="34"/>
+        </w:rPr>
+        <w:t>2</w:t>
       </w:r>
     </w:p>
     <w:p>
@@ -8909,7 +9189,16 @@
           <w:sz w:val="34"/>
           <w:szCs w:val="34"/>
         </w:rPr>
-        <w:t>Program 22</w:t>
+        <w:lastRenderedPageBreak/>
+        <w:t>Program 2</w:t>
+      </w:r>
+      <w:r>
+        <w:rPr>
+          <w:rFonts w:asciiTheme="majorHAnsi" w:hAnsiTheme="majorHAnsi"/>
+          <w:sz w:val="34"/>
+          <w:szCs w:val="34"/>
+        </w:rPr>
+        <w:t>3</w:t>
       </w:r>
     </w:p>
     <w:p>
@@ -9000,6 +9289,7 @@
       <w:r>
         <w:rPr>
           <w:rFonts w:asciiTheme="majorHAnsi" w:hAnsiTheme="majorHAnsi"/>
+          <w:noProof/>
           <w:sz w:val="28"/>
           <w:szCs w:val="28"/>
         </w:rPr>
@@ -9068,6 +9358,7 @@
       <w:r>
         <w:rPr>
           <w:rFonts w:asciiTheme="majorHAnsi" w:hAnsiTheme="majorHAnsi"/>
+          <w:noProof/>
           <w:sz w:val="28"/>
           <w:szCs w:val="28"/>
         </w:rPr>
@@ -9140,7 +9431,16 @@
           <w:sz w:val="34"/>
           <w:szCs w:val="34"/>
         </w:rPr>
-        <w:t>Program 23</w:t>
+        <w:lastRenderedPageBreak/>
+        <w:t>Program 2</w:t>
+      </w:r>
+      <w:r>
+        <w:rPr>
+          <w:rFonts w:asciiTheme="majorHAnsi" w:hAnsiTheme="majorHAnsi"/>
+          <w:sz w:val="34"/>
+          <w:szCs w:val="34"/>
+        </w:rPr>
+        <w:t>4</w:t>
       </w:r>
     </w:p>
     <w:p>
@@ -9267,6 +9567,7 @@
       <w:r>
         <w:rPr>
           <w:rFonts w:asciiTheme="majorHAnsi" w:hAnsiTheme="majorHAnsi"/>
+          <w:noProof/>
           <w:sz w:val="28"/>
           <w:szCs w:val="28"/>
         </w:rPr>
@@ -9335,6 +9636,7 @@
       <w:r>
         <w:rPr>
           <w:rFonts w:asciiTheme="majorHAnsi" w:hAnsiTheme="majorHAnsi"/>
+          <w:noProof/>
           <w:sz w:val="28"/>
           <w:szCs w:val="28"/>
         </w:rPr>
@@ -9376,12 +9678,7 @@
       </w:r>
     </w:p>
     <w:sectPr>
-      <w:headerReference w:type="even" r:id="rId63"/>
-      <w:headerReference w:type="default" r:id="rId64"/>
-      <w:footerReference w:type="even" r:id="rId65"/>
-      <w:footerReference w:type="default" r:id="rId66"/>
-      <w:headerReference w:type="first" r:id="rId67"/>
-      <w:footerReference w:type="first" r:id="rId68"/>
+      <w:footerReference w:type="default" r:id="rId63"/>
       <w:pgSz w:w="12240" w:h="15840"/>
       <w:pgMar w:top="1440" w:right="1440" w:bottom="1440" w:left="1440" w:header="720" w:footer="720" w:gutter="0"/>
       <w:pgBorders w:display="notFirstPage" w:offsetFrom="page">
@@ -9425,16 +9722,6 @@
 </file>
 
 <file path=word/footer1.xml><?xml version="1.0" encoding="utf-8"?>
-<w:ftr xmlns:wpc="http://schemas.microsoft.com/office/word/2010/wordprocessingCanvas" xmlns:cx="http://schemas.microsoft.com/office/drawing/2014/chartex" xmlns:cx1="http://schemas.microsoft.com/office/drawing/2015/9/8/chartex" xmlns:cx2="http://schemas.microsoft.com/office/drawing/2015/10/21/chartex" xmlns:cx3="http://schemas.microsoft.com/office/drawing/2016/5/9/chartex" xmlns:cx4="http://schemas.microsoft.com/office/drawing/2016/5/10/chartex" xmlns:cx5="http://schemas.microsoft.com/office/drawing/2016/5/11/chartex" xmlns:cx6="http://schemas.microsoft.com/office/drawing/2016/5/12/chartex" xmlns:cx7="http://schemas.microsoft.com/office/drawing/2016/5/13/chartex" xmlns:cx8="http://schemas.microsoft.com/office/drawing/2016/5/14/chartex" xmlns:mc="http://schemas.openxmlformats.org/markup-compatibility/2006" xmlns:aink="http://schemas.microsoft.com/office/drawing/2016/ink" xmlns:am3d="http://schemas.microsoft.com/office/drawing/2017/model3d" xmlns:o="urn:schemas-microsoft-com:office:office" xmlns:oel="http://schemas.microsoft.com/office/2019/extlst" xmlns:r="http://schemas.openxmlformats.org/officeDocument/2006/relationships" xmlns:m="http://schemas.openxmlformats.org/officeDocument/2006/math" xmlns:v="urn:schemas-microsoft-com:vml" xmlns:wp14="http://schemas.microsoft.com/office/word/2010/wordprocessingDrawing" xmlns:wp="http://schemas.openxmlformats.org/drawingml/2006/wordprocessingDrawing" xmlns:w10="urn:schemas-microsoft-com:office:word" xmlns:w="http://schemas.openxmlformats.org/wordprocessingml/2006/main" xmlns:w14="http://schemas.microsoft.com/office/word/2010/wordml" xmlns:w15="http://schemas.microsoft.com/office/word/2012/wordml" xmlns:w16cex="http://schemas.microsoft.com/office/word/2018/wordml/cex" xmlns:w16cid="http://schemas.microsoft.com/office/word/2016/wordml/cid" xmlns:w16="http://schemas.microsoft.com/office/word/2018/wordml" xmlns:w16du="http://schemas.microsoft.com/office/word/2023/wordml/word16du" xmlns:w16sdtdh="http://schemas.microsoft.com/office/word/2020/wordml/sdtdatahash" xmlns:w16se="http://schemas.microsoft.com/office/word/2015/wordml/symex" xmlns:wpg="http://schemas.microsoft.com/office/word/2010/wordprocessingGroup" xmlns:wpi="http://schemas.microsoft.com/office/word/2010/wordprocessingInk" xmlns:wne="http://schemas.microsoft.com/office/word/2006/wordml" xmlns:wps="http://schemas.microsoft.com/office/word/2010/wordprocessingShape" mc:Ignorable="w14 w15 w16se w16cid w16 w16cex w16sdtdh w16du wp14">
-  <w:p>
-    <w:pPr>
-      <w:pStyle w:val="Footer"/>
-    </w:pPr>
-  </w:p>
-</w:ftr>
-</file>
-
-<file path=word/footer2.xml><?xml version="1.0" encoding="utf-8"?>
 <w:ftr xmlns:wpc="http://schemas.microsoft.com/office/word/2010/wordprocessingCanvas" xmlns:cx="http://schemas.microsoft.com/office/drawing/2014/chartex" xmlns:cx1="http://schemas.microsoft.com/office/drawing/2015/9/8/chartex" xmlns:cx2="http://schemas.microsoft.com/office/drawing/2015/10/21/chartex" xmlns:cx3="http://schemas.microsoft.com/office/drawing/2016/5/9/chartex" xmlns:cx4="http://schemas.microsoft.com/office/drawing/2016/5/10/chartex" xmlns:cx5="http://schemas.microsoft.com/office/drawing/2016/5/11/chartex" xmlns:cx6="http://schemas.microsoft.com/office/drawing/2016/5/12/chartex" xmlns:cx7="http://schemas.microsoft.com/office/drawing/2016/5/13/chartex" xmlns:cx8="http://schemas.microsoft.com/office/drawing/2016/5/14/chartex" xmlns:mc="http://schemas.openxmlformats.org/markup-compatibility/2006" xmlns:aink="http://schemas.microsoft.com/office/drawing/2016/ink" xmlns:am3d="http://schemas.microsoft.com/office/drawing/2017/model3d" xmlns:o="urn:schemas-microsoft-com:office:office" xmlns:oel="http://schemas.microsoft.com/office/2019/extlst" xmlns:r="http://schemas.openxmlformats.org/officeDocument/2006/relationships" xmlns:m="http://schemas.openxmlformats.org/officeDocument/2006/math" xmlns:v="urn:schemas-microsoft-com:vml" xmlns:wp14="http://schemas.microsoft.com/office/word/2010/wordprocessingDrawing" xmlns:wp="http://schemas.openxmlformats.org/drawingml/2006/wordprocessingDrawing" xmlns:w10="urn:schemas-microsoft-com:office:word" xmlns:w="http://schemas.openxmlformats.org/wordprocessingml/2006/main" xmlns:w14="http://schemas.microsoft.com/office/word/2010/wordml" xmlns:w15="http://schemas.microsoft.com/office/word/2012/wordml" xmlns:w16cex="http://schemas.microsoft.com/office/word/2018/wordml/cex" xmlns:w16cid="http://schemas.microsoft.com/office/word/2016/wordml/cid" xmlns:w16="http://schemas.microsoft.com/office/word/2018/wordml" xmlns:w16du="http://schemas.microsoft.com/office/word/2023/wordml/word16du" xmlns:w16sdtdh="http://schemas.microsoft.com/office/word/2020/wordml/sdtdatahash" xmlns:w16se="http://schemas.microsoft.com/office/word/2015/wordml/symex" xmlns:wpg="http://schemas.microsoft.com/office/word/2010/wordprocessingGroup" xmlns:wpi="http://schemas.microsoft.com/office/word/2010/wordprocessingInk" xmlns:wne="http://schemas.microsoft.com/office/word/2006/wordml" xmlns:wps="http://schemas.microsoft.com/office/word/2010/wordprocessingShape" mc:Ignorable="w14 w15 w16se w16cid w16 w16cex w16sdtdh w16du wp14">
   <w:p>
     <w:pPr>
@@ -9487,16 +9774,6 @@
 </w:ftr>
 </file>
 
-<file path=word/footer3.xml><?xml version="1.0" encoding="utf-8"?>
-<w:ftr xmlns:wpc="http://schemas.microsoft.com/office/word/2010/wordprocessingCanvas" xmlns:cx="http://schemas.microsoft.com/office/drawing/2014/chartex" xmlns:cx1="http://schemas.microsoft.com/office/drawing/2015/9/8/chartex" xmlns:cx2="http://schemas.microsoft.com/office/drawing/2015/10/21/chartex" xmlns:cx3="http://schemas.microsoft.com/office/drawing/2016/5/9/chartex" xmlns:cx4="http://schemas.microsoft.com/office/drawing/2016/5/10/chartex" xmlns:cx5="http://schemas.microsoft.com/office/drawing/2016/5/11/chartex" xmlns:cx6="http://schemas.microsoft.com/office/drawing/2016/5/12/chartex" xmlns:cx7="http://schemas.microsoft.com/office/drawing/2016/5/13/chartex" xmlns:cx8="http://schemas.microsoft.com/office/drawing/2016/5/14/chartex" xmlns:mc="http://schemas.openxmlformats.org/markup-compatibility/2006" xmlns:aink="http://schemas.microsoft.com/office/drawing/2016/ink" xmlns:am3d="http://schemas.microsoft.com/office/drawing/2017/model3d" xmlns:o="urn:schemas-microsoft-com:office:office" xmlns:oel="http://schemas.microsoft.com/office/2019/extlst" xmlns:r="http://schemas.openxmlformats.org/officeDocument/2006/relationships" xmlns:m="http://schemas.openxmlformats.org/officeDocument/2006/math" xmlns:v="urn:schemas-microsoft-com:vml" xmlns:wp14="http://schemas.microsoft.com/office/word/2010/wordprocessingDrawing" xmlns:wp="http://schemas.openxmlformats.org/drawingml/2006/wordprocessingDrawing" xmlns:w10="urn:schemas-microsoft-com:office:word" xmlns:w="http://schemas.openxmlformats.org/wordprocessingml/2006/main" xmlns:w14="http://schemas.microsoft.com/office/word/2010/wordml" xmlns:w15="http://schemas.microsoft.com/office/word/2012/wordml" xmlns:w16cex="http://schemas.microsoft.com/office/word/2018/wordml/cex" xmlns:w16cid="http://schemas.microsoft.com/office/word/2016/wordml/cid" xmlns:w16="http://schemas.microsoft.com/office/word/2018/wordml" xmlns:w16du="http://schemas.microsoft.com/office/word/2023/wordml/word16du" xmlns:w16sdtdh="http://schemas.microsoft.com/office/word/2020/wordml/sdtdatahash" xmlns:w16se="http://schemas.microsoft.com/office/word/2015/wordml/symex" xmlns:wpg="http://schemas.microsoft.com/office/word/2010/wordprocessingGroup" xmlns:wpi="http://schemas.microsoft.com/office/word/2010/wordprocessingInk" xmlns:wne="http://schemas.microsoft.com/office/word/2006/wordml" xmlns:wps="http://schemas.microsoft.com/office/word/2010/wordprocessingShape" mc:Ignorable="w14 w15 w16se w16cid w16 w16cex w16sdtdh w16du wp14">
-  <w:p>
-    <w:pPr>
-      <w:pStyle w:val="Footer"/>
-    </w:pPr>
-  </w:p>
-</w:ftr>
-</file>
-
 <file path=word/footnotes.xml><?xml version="1.0" encoding="utf-8"?>
 <w:footnotes xmlns:wpc="http://schemas.microsoft.com/office/word/2010/wordprocessingCanvas" xmlns:cx="http://schemas.microsoft.com/office/drawing/2014/chartex" xmlns:cx1="http://schemas.microsoft.com/office/drawing/2015/9/8/chartex" xmlns:cx2="http://schemas.microsoft.com/office/drawing/2015/10/21/chartex" xmlns:cx3="http://schemas.microsoft.com/office/drawing/2016/5/9/chartex" xmlns:cx4="http://schemas.microsoft.com/office/drawing/2016/5/10/chartex" xmlns:cx5="http://schemas.microsoft.com/office/drawing/2016/5/11/chartex" xmlns:cx6="http://schemas.microsoft.com/office/drawing/2016/5/12/chartex" xmlns:cx7="http://schemas.microsoft.com/office/drawing/2016/5/13/chartex" xmlns:cx8="http://schemas.microsoft.com/office/drawing/2016/5/14/chartex" xmlns:mc="http://schemas.openxmlformats.org/markup-compatibility/2006" xmlns:aink="http://schemas.microsoft.com/office/drawing/2016/ink" xmlns:am3d="http://schemas.microsoft.com/office/drawing/2017/model3d" xmlns:o="urn:schemas-microsoft-com:office:office" xmlns:oel="http://schemas.microsoft.com/office/2019/extlst" xmlns:r="http://schemas.openxmlformats.org/officeDocument/2006/relationships" xmlns:m="http://schemas.openxmlformats.org/officeDocument/2006/math" xmlns:v="urn:schemas-microsoft-com:vml" xmlns:wp14="http://schemas.microsoft.com/office/word/2010/wordprocessingDrawing" xmlns:wp="http://schemas.openxmlformats.org/drawingml/2006/wordprocessingDrawing" xmlns:w10="urn:schemas-microsoft-com:office:word" xmlns:w="http://schemas.openxmlformats.org/wordprocessingml/2006/main" xmlns:w14="http://schemas.microsoft.com/office/word/2010/wordml" xmlns:w15="http://schemas.microsoft.com/office/word/2012/wordml" xmlns:w16cex="http://schemas.microsoft.com/office/word/2018/wordml/cex" xmlns:w16cid="http://schemas.microsoft.com/office/word/2016/wordml/cid" xmlns:w16="http://schemas.microsoft.com/office/word/2018/wordml" xmlns:w16du="http://schemas.microsoft.com/office/word/2023/wordml/word16du" xmlns:w16sdtdh="http://schemas.microsoft.com/office/word/2020/wordml/sdtdatahash" xmlns:w16se="http://schemas.microsoft.com/office/word/2015/wordml/symex" xmlns:wpg="http://schemas.microsoft.com/office/word/2010/wordprocessingGroup" xmlns:wpi="http://schemas.microsoft.com/office/word/2010/wordprocessingInk" xmlns:wne="http://schemas.microsoft.com/office/word/2006/wordml" xmlns:wps="http://schemas.microsoft.com/office/word/2010/wordprocessingShape" mc:Ignorable="w14 w15 w16se w16cid w16 w16cex w16sdtdh w16du wp14">
   <w:footnote w:type="separator" w:id="-1">
@@ -9520,36 +9797,6 @@
     </w:p>
   </w:footnote>
 </w:footnotes>
-</file>
-
-<file path=word/header1.xml><?xml version="1.0" encoding="utf-8"?>
-<w:hdr xmlns:wpc="http://schemas.microsoft.com/office/word/2010/wordprocessingCanvas" xmlns:cx="http://schemas.microsoft.com/office/drawing/2014/chartex" xmlns:cx1="http://schemas.microsoft.com/office/drawing/2015/9/8/chartex" xmlns:cx2="http://schemas.microsoft.com/office/drawing/2015/10/21/chartex" xmlns:cx3="http://schemas.microsoft.com/office/drawing/2016/5/9/chartex" xmlns:cx4="http://schemas.microsoft.com/office/drawing/2016/5/10/chartex" xmlns:cx5="http://schemas.microsoft.com/office/drawing/2016/5/11/chartex" xmlns:cx6="http://schemas.microsoft.com/office/drawing/2016/5/12/chartex" xmlns:cx7="http://schemas.microsoft.com/office/drawing/2016/5/13/chartex" xmlns:cx8="http://schemas.microsoft.com/office/drawing/2016/5/14/chartex" xmlns:mc="http://schemas.openxmlformats.org/markup-compatibility/2006" xmlns:aink="http://schemas.microsoft.com/office/drawing/2016/ink" xmlns:am3d="http://schemas.microsoft.com/office/drawing/2017/model3d" xmlns:o="urn:schemas-microsoft-com:office:office" xmlns:oel="http://schemas.microsoft.com/office/2019/extlst" xmlns:r="http://schemas.openxmlformats.org/officeDocument/2006/relationships" xmlns:m="http://schemas.openxmlformats.org/officeDocument/2006/math" xmlns:v="urn:schemas-microsoft-com:vml" xmlns:wp14="http://schemas.microsoft.com/office/word/2010/wordprocessingDrawing" xmlns:wp="http://schemas.openxmlformats.org/drawingml/2006/wordprocessingDrawing" xmlns:w10="urn:schemas-microsoft-com:office:word" xmlns:w="http://schemas.openxmlformats.org/wordprocessingml/2006/main" xmlns:w14="http://schemas.microsoft.com/office/word/2010/wordml" xmlns:w15="http://schemas.microsoft.com/office/word/2012/wordml" xmlns:w16cex="http://schemas.microsoft.com/office/word/2018/wordml/cex" xmlns:w16cid="http://schemas.microsoft.com/office/word/2016/wordml/cid" xmlns:w16="http://schemas.microsoft.com/office/word/2018/wordml" xmlns:w16du="http://schemas.microsoft.com/office/word/2023/wordml/word16du" xmlns:w16sdtdh="http://schemas.microsoft.com/office/word/2020/wordml/sdtdatahash" xmlns:w16se="http://schemas.microsoft.com/office/word/2015/wordml/symex" xmlns:wpg="http://schemas.microsoft.com/office/word/2010/wordprocessingGroup" xmlns:wpi="http://schemas.microsoft.com/office/word/2010/wordprocessingInk" xmlns:wne="http://schemas.microsoft.com/office/word/2006/wordml" xmlns:wps="http://schemas.microsoft.com/office/word/2010/wordprocessingShape" mc:Ignorable="w14 w15 w16se w16cid w16 w16cex w16sdtdh w16du wp14">
-  <w:p>
-    <w:pPr>
-      <w:pStyle w:val="Header"/>
-    </w:pPr>
-  </w:p>
-</w:hdr>
-</file>
-
-<file path=word/header2.xml><?xml version="1.0" encoding="utf-8"?>
-<w:hdr xmlns:wpc="http://schemas.microsoft.com/office/word/2010/wordprocessingCanvas" xmlns:cx="http://schemas.microsoft.com/office/drawing/2014/chartex" xmlns:cx1="http://schemas.microsoft.com/office/drawing/2015/9/8/chartex" xmlns:cx2="http://schemas.microsoft.com/office/drawing/2015/10/21/chartex" xmlns:cx3="http://schemas.microsoft.com/office/drawing/2016/5/9/chartex" xmlns:cx4="http://schemas.microsoft.com/office/drawing/2016/5/10/chartex" xmlns:cx5="http://schemas.microsoft.com/office/drawing/2016/5/11/chartex" xmlns:cx6="http://schemas.microsoft.com/office/drawing/2016/5/12/chartex" xmlns:cx7="http://schemas.microsoft.com/office/drawing/2016/5/13/chartex" xmlns:cx8="http://schemas.microsoft.com/office/drawing/2016/5/14/chartex" xmlns:mc="http://schemas.openxmlformats.org/markup-compatibility/2006" xmlns:aink="http://schemas.microsoft.com/office/drawing/2016/ink" xmlns:am3d="http://schemas.microsoft.com/office/drawing/2017/model3d" xmlns:o="urn:schemas-microsoft-com:office:office" xmlns:oel="http://schemas.microsoft.com/office/2019/extlst" xmlns:r="http://schemas.openxmlformats.org/officeDocument/2006/relationships" xmlns:m="http://schemas.openxmlformats.org/officeDocument/2006/math" xmlns:v="urn:schemas-microsoft-com:vml" xmlns:wp14="http://schemas.microsoft.com/office/word/2010/wordprocessingDrawing" xmlns:wp="http://schemas.openxmlformats.org/drawingml/2006/wordprocessingDrawing" xmlns:w10="urn:schemas-microsoft-com:office:word" xmlns:w="http://schemas.openxmlformats.org/wordprocessingml/2006/main" xmlns:w14="http://schemas.microsoft.com/office/word/2010/wordml" xmlns:w15="http://schemas.microsoft.com/office/word/2012/wordml" xmlns:w16cex="http://schemas.microsoft.com/office/word/2018/wordml/cex" xmlns:w16cid="http://schemas.microsoft.com/office/word/2016/wordml/cid" xmlns:w16="http://schemas.microsoft.com/office/word/2018/wordml" xmlns:w16du="http://schemas.microsoft.com/office/word/2023/wordml/word16du" xmlns:w16sdtdh="http://schemas.microsoft.com/office/word/2020/wordml/sdtdatahash" xmlns:w16se="http://schemas.microsoft.com/office/word/2015/wordml/symex" xmlns:wpg="http://schemas.microsoft.com/office/word/2010/wordprocessingGroup" xmlns:wpi="http://schemas.microsoft.com/office/word/2010/wordprocessingInk" xmlns:wne="http://schemas.microsoft.com/office/word/2006/wordml" xmlns:wps="http://schemas.microsoft.com/office/word/2010/wordprocessingShape" mc:Ignorable="w14 w15 w16se w16cid w16 w16cex w16sdtdh w16du wp14">
-  <w:p>
-    <w:pPr>
-      <w:pStyle w:val="Header"/>
-    </w:pPr>
-  </w:p>
-</w:hdr>
-</file>
-
-<file path=word/header3.xml><?xml version="1.0" encoding="utf-8"?>
-<w:hdr xmlns:wpc="http://schemas.microsoft.com/office/word/2010/wordprocessingCanvas" xmlns:cx="http://schemas.microsoft.com/office/drawing/2014/chartex" xmlns:cx1="http://schemas.microsoft.com/office/drawing/2015/9/8/chartex" xmlns:cx2="http://schemas.microsoft.com/office/drawing/2015/10/21/chartex" xmlns:cx3="http://schemas.microsoft.com/office/drawing/2016/5/9/chartex" xmlns:cx4="http://schemas.microsoft.com/office/drawing/2016/5/10/chartex" xmlns:cx5="http://schemas.microsoft.com/office/drawing/2016/5/11/chartex" xmlns:cx6="http://schemas.microsoft.com/office/drawing/2016/5/12/chartex" xmlns:cx7="http://schemas.microsoft.com/office/drawing/2016/5/13/chartex" xmlns:cx8="http://schemas.microsoft.com/office/drawing/2016/5/14/chartex" xmlns:mc="http://schemas.openxmlformats.org/markup-compatibility/2006" xmlns:aink="http://schemas.microsoft.com/office/drawing/2016/ink" xmlns:am3d="http://schemas.microsoft.com/office/drawing/2017/model3d" xmlns:o="urn:schemas-microsoft-com:office:office" xmlns:oel="http://schemas.microsoft.com/office/2019/extlst" xmlns:r="http://schemas.openxmlformats.org/officeDocument/2006/relationships" xmlns:m="http://schemas.openxmlformats.org/officeDocument/2006/math" xmlns:v="urn:schemas-microsoft-com:vml" xmlns:wp14="http://schemas.microsoft.com/office/word/2010/wordprocessingDrawing" xmlns:wp="http://schemas.openxmlformats.org/drawingml/2006/wordprocessingDrawing" xmlns:w10="urn:schemas-microsoft-com:office:word" xmlns:w="http://schemas.openxmlformats.org/wordprocessingml/2006/main" xmlns:w14="http://schemas.microsoft.com/office/word/2010/wordml" xmlns:w15="http://schemas.microsoft.com/office/word/2012/wordml" xmlns:w16cex="http://schemas.microsoft.com/office/word/2018/wordml/cex" xmlns:w16cid="http://schemas.microsoft.com/office/word/2016/wordml/cid" xmlns:w16="http://schemas.microsoft.com/office/word/2018/wordml" xmlns:w16du="http://schemas.microsoft.com/office/word/2023/wordml/word16du" xmlns:w16sdtdh="http://schemas.microsoft.com/office/word/2020/wordml/sdtdatahash" xmlns:w16se="http://schemas.microsoft.com/office/word/2015/wordml/symex" xmlns:wpg="http://schemas.microsoft.com/office/word/2010/wordprocessingGroup" xmlns:wpi="http://schemas.microsoft.com/office/word/2010/wordprocessingInk" xmlns:wne="http://schemas.microsoft.com/office/word/2006/wordml" xmlns:wps="http://schemas.microsoft.com/office/word/2010/wordprocessingShape" mc:Ignorable="w14 w15 w16se w16cid w16 w16cex w16sdtdh w16du wp14">
-  <w:p>
-    <w:pPr>
-      <w:pStyle w:val="Header"/>
-    </w:pPr>
-  </w:p>
-</w:hdr>
 </file>
 
 <file path=word/numbering.xml><?xml version="1.0" encoding="utf-8"?>

</xml_diff>